<commit_message>
"Finalización de la explicación del parcial"
</commit_message>
<xml_diff>
--- a/Recuperación parcial Camilo Fajardo.docx
+++ b/Recuperación parcial Camilo Fajardo.docx
@@ -84,25 +84,7 @@
           <w:sz w:val="24"/>
           <w:szCs w:val="24"/>
         </w:rPr>
-        <w:t xml:space="preserve">Cree una clase de tipo </w:t>
-      </w:r>
-      <w:proofErr w:type="spellStart"/>
-      <w:r>
-        <w:rPr>
-          <w:rFonts w:ascii="Times New Roman" w:hAnsi="Times New Roman" w:cs="Times New Roman"/>
-          <w:sz w:val="24"/>
-          <w:szCs w:val="24"/>
-        </w:rPr>
-        <w:t>Thread</w:t>
-      </w:r>
-      <w:proofErr w:type="spellEnd"/>
-      <w:r>
-        <w:rPr>
-          <w:rFonts w:ascii="Times New Roman" w:hAnsi="Times New Roman" w:cs="Times New Roman"/>
-          <w:sz w:val="24"/>
-          <w:szCs w:val="24"/>
-        </w:rPr>
-        <w:t xml:space="preserve"> que represente el ciclo de vida de un hilo que calcule una parte de los dígitos requeridos.</w:t>
+        <w:t>Cree una clase de tipo Thread que represente el ciclo de vida de un hilo que calcule una parte de los dígitos requeridos.</w:t>
       </w:r>
     </w:p>
     <w:p>
@@ -176,7 +158,6 @@
         </w:rPr>
         <w:t xml:space="preserve">que heredaba de la clase </w:t>
       </w:r>
-      <w:proofErr w:type="spellStart"/>
       <w:r>
         <w:rPr>
           <w:rFonts w:ascii="Times New Roman" w:hAnsi="Times New Roman" w:cs="Times New Roman"/>
@@ -187,7 +168,6 @@
         </w:rPr>
         <w:t>Thread</w:t>
       </w:r>
-      <w:proofErr w:type="spellEnd"/>
       <w:r>
         <w:rPr>
           <w:rFonts w:ascii="Times New Roman" w:hAnsi="Times New Roman" w:cs="Times New Roman"/>
@@ -229,7 +209,6 @@
         </w:rPr>
         <w:t xml:space="preserve">En la nueva clase, en vez de tener un método llamado </w:t>
       </w:r>
-      <w:proofErr w:type="spellStart"/>
       <w:r>
         <w:rPr>
           <w:rFonts w:ascii="Times New Roman" w:hAnsi="Times New Roman" w:cs="Times New Roman"/>
@@ -240,7 +219,6 @@
         </w:rPr>
         <w:t>getDigits</w:t>
       </w:r>
-      <w:proofErr w:type="spellEnd"/>
       <w:r>
         <w:rPr>
           <w:rFonts w:ascii="Times New Roman" w:hAnsi="Times New Roman" w:cs="Times New Roman"/>
@@ -249,7 +227,6 @@
         </w:rPr>
         <w:t xml:space="preserve">, hay un método llamado </w:t>
       </w:r>
-      <w:proofErr w:type="spellStart"/>
       <w:r>
         <w:rPr>
           <w:rFonts w:ascii="Times New Roman" w:hAnsi="Times New Roman" w:cs="Times New Roman"/>
@@ -260,7 +237,6 @@
         </w:rPr>
         <w:t>calculate</w:t>
       </w:r>
-      <w:proofErr w:type="spellEnd"/>
       <w:r>
         <w:rPr>
           <w:rFonts w:ascii="Times New Roman" w:hAnsi="Times New Roman" w:cs="Times New Roman"/>
@@ -292,7 +268,6 @@
         </w:rPr>
         <w:t xml:space="preserve">Se añadió un atributo de clase llamado </w:t>
       </w:r>
-      <w:proofErr w:type="spellStart"/>
       <w:r>
         <w:rPr>
           <w:rFonts w:ascii="Times New Roman" w:hAnsi="Times New Roman" w:cs="Times New Roman"/>
@@ -303,7 +278,6 @@
         </w:rPr>
         <w:t>answer</w:t>
       </w:r>
-      <w:proofErr w:type="spellEnd"/>
       <w:r>
         <w:rPr>
           <w:rFonts w:ascii="Times New Roman" w:hAnsi="Times New Roman" w:cs="Times New Roman"/>
@@ -328,7 +302,6 @@
         </w:rPr>
         <w:t xml:space="preserve">destinado a almacenar el resultado del cálculo de la función </w:t>
       </w:r>
-      <w:proofErr w:type="spellStart"/>
       <w:r>
         <w:rPr>
           <w:rFonts w:ascii="Times New Roman" w:hAnsi="Times New Roman" w:cs="Times New Roman"/>
@@ -339,7 +312,6 @@
         </w:rPr>
         <w:t>calculate</w:t>
       </w:r>
-      <w:proofErr w:type="spellEnd"/>
     </w:p>
     <w:p>
       <w:pPr>
@@ -363,7 +335,6 @@
         </w:rPr>
         <w:t xml:space="preserve">Como </w:t>
       </w:r>
-      <w:proofErr w:type="spellStart"/>
       <w:r>
         <w:rPr>
           <w:rFonts w:ascii="Times New Roman" w:hAnsi="Times New Roman" w:cs="Times New Roman"/>
@@ -374,32 +345,13 @@
         </w:rPr>
         <w:t>PiDigitsThread</w:t>
       </w:r>
-      <w:proofErr w:type="spellEnd"/>
-      <w:r>
-        <w:rPr>
-          <w:rFonts w:ascii="Times New Roman" w:hAnsi="Times New Roman" w:cs="Times New Roman"/>
-          <w:sz w:val="24"/>
-          <w:szCs w:val="24"/>
-        </w:rPr>
-        <w:t xml:space="preserve"> es un </w:t>
-      </w:r>
-      <w:proofErr w:type="spellStart"/>
-      <w:r>
-        <w:rPr>
-          <w:rFonts w:ascii="Times New Roman" w:hAnsi="Times New Roman" w:cs="Times New Roman"/>
-          <w:sz w:val="24"/>
-          <w:szCs w:val="24"/>
-        </w:rPr>
-        <w:t>thread</w:t>
-      </w:r>
-      <w:proofErr w:type="spellEnd"/>
-      <w:r>
-        <w:rPr>
-          <w:rFonts w:ascii="Times New Roman" w:hAnsi="Times New Roman" w:cs="Times New Roman"/>
-          <w:sz w:val="24"/>
-          <w:szCs w:val="24"/>
-        </w:rPr>
-        <w:t xml:space="preserve">, se sobrescribió el método </w:t>
+      <w:r>
+        <w:rPr>
+          <w:rFonts w:ascii="Times New Roman" w:hAnsi="Times New Roman" w:cs="Times New Roman"/>
+          <w:sz w:val="24"/>
+          <w:szCs w:val="24"/>
+        </w:rPr>
+        <w:t xml:space="preserve"> es un thread, se sobrescribió el método </w:t>
       </w:r>
       <w:r>
         <w:rPr>
@@ -429,7 +381,6 @@
         </w:rPr>
         <w:t xml:space="preserve"> y en su contenido solo tiene el llamado al método </w:t>
       </w:r>
-      <w:proofErr w:type="spellStart"/>
       <w:r>
         <w:rPr>
           <w:rFonts w:ascii="Times New Roman" w:hAnsi="Times New Roman" w:cs="Times New Roman"/>
@@ -440,7 +391,6 @@
         </w:rPr>
         <w:t>calculate</w:t>
       </w:r>
-      <w:proofErr w:type="spellEnd"/>
       <w:r>
         <w:rPr>
           <w:rFonts w:ascii="Times New Roman" w:hAnsi="Times New Roman" w:cs="Times New Roman"/>
@@ -449,7 +399,6 @@
         </w:rPr>
         <w:t xml:space="preserve"> que se almacenará en la variable </w:t>
       </w:r>
-      <w:proofErr w:type="spellStart"/>
       <w:r>
         <w:rPr>
           <w:rFonts w:ascii="Times New Roman" w:hAnsi="Times New Roman" w:cs="Times New Roman"/>
@@ -460,7 +409,6 @@
         </w:rPr>
         <w:t>answer</w:t>
       </w:r>
-      <w:proofErr w:type="spellEnd"/>
       <w:r>
         <w:rPr>
           <w:rFonts w:ascii="Times New Roman" w:hAnsi="Times New Roman" w:cs="Times New Roman"/>
@@ -512,7 +460,6 @@
         </w:rPr>
         <w:t xml:space="preserve">En la clase </w:t>
       </w:r>
-      <w:proofErr w:type="spellStart"/>
       <w:r>
         <w:rPr>
           <w:rFonts w:ascii="Times New Roman" w:hAnsi="Times New Roman" w:cs="Times New Roman"/>
@@ -523,34 +470,14 @@
         </w:rPr>
         <w:t>PiDigits</w:t>
       </w:r>
-      <w:proofErr w:type="spellEnd"/>
-      <w:r>
-        <w:rPr>
-          <w:rFonts w:ascii="Times New Roman" w:hAnsi="Times New Roman" w:cs="Times New Roman"/>
-          <w:sz w:val="24"/>
-          <w:szCs w:val="24"/>
-        </w:rPr>
-        <w:t xml:space="preserve"> se creó un nuevo método para reemplazar el antiguo </w:t>
-      </w:r>
-      <w:proofErr w:type="spellStart"/>
-      <w:r>
-        <w:rPr>
-          <w:rFonts w:ascii="Times New Roman" w:hAnsi="Times New Roman" w:cs="Times New Roman"/>
-          <w:sz w:val="24"/>
-          <w:szCs w:val="24"/>
-        </w:rPr>
-        <w:t>getDigits</w:t>
-      </w:r>
-      <w:proofErr w:type="spellEnd"/>
-      <w:r>
-        <w:rPr>
-          <w:rFonts w:ascii="Times New Roman" w:hAnsi="Times New Roman" w:cs="Times New Roman"/>
-          <w:sz w:val="24"/>
-          <w:szCs w:val="24"/>
-        </w:rPr>
-        <w:t xml:space="preserve">, que inicialmente (antes de la implementación del punto 2 y 3) únicamente contenía un llamado a la clase </w:t>
-      </w:r>
-      <w:proofErr w:type="spellStart"/>
+      <w:r>
+        <w:rPr>
+          <w:rFonts w:ascii="Times New Roman" w:hAnsi="Times New Roman" w:cs="Times New Roman"/>
+          <w:sz w:val="24"/>
+          <w:szCs w:val="24"/>
+        </w:rPr>
+        <w:t xml:space="preserve"> se creó un nuevo método para reemplazar el antiguo getDigits, que inicialmente (antes de la implementación del punto 2 y 3) únicamente contenía un llamado a la clase </w:t>
+      </w:r>
       <w:r>
         <w:rPr>
           <w:rFonts w:ascii="Times New Roman" w:hAnsi="Times New Roman" w:cs="Times New Roman"/>
@@ -561,7 +488,6 @@
         </w:rPr>
         <w:t>PiDigitsThread</w:t>
       </w:r>
-      <w:proofErr w:type="spellEnd"/>
       <w:r>
         <w:rPr>
           <w:rFonts w:ascii="Times New Roman" w:hAnsi="Times New Roman" w:cs="Times New Roman"/>
@@ -604,27 +530,15 @@
         </w:rPr>
         <w:t xml:space="preserve">Haga que la función </w:t>
       </w:r>
-      <w:proofErr w:type="spellStart"/>
-      <w:r>
-        <w:rPr>
-          <w:rFonts w:ascii="Times New Roman" w:hAnsi="Times New Roman" w:cs="Times New Roman"/>
-          <w:i/>
-          <w:iCs/>
-          <w:sz w:val="24"/>
-          <w:szCs w:val="24"/>
-        </w:rPr>
-        <w:t>PiDigits.getDigits</w:t>
-      </w:r>
-      <w:proofErr w:type="spellEnd"/>
-      <w:r>
-        <w:rPr>
-          <w:rFonts w:ascii="Times New Roman" w:hAnsi="Times New Roman" w:cs="Times New Roman"/>
-          <w:i/>
-          <w:iCs/>
-          <w:sz w:val="24"/>
-          <w:szCs w:val="24"/>
-        </w:rPr>
-        <w:t>()</w:t>
+      <w:r>
+        <w:rPr>
+          <w:rFonts w:ascii="Times New Roman" w:hAnsi="Times New Roman" w:cs="Times New Roman"/>
+          <w:i/>
+          <w:iCs/>
+          <w:sz w:val="24"/>
+          <w:szCs w:val="24"/>
+        </w:rPr>
+        <w:t>PiDigits.getDigits()</w:t>
       </w:r>
       <w:r>
         <w:rPr>
@@ -634,27 +548,15 @@
         </w:rPr>
         <w:t xml:space="preserve"> reciba como parámetro adicional un valor N, correspondiente al número de hilos entre los que se va a paralelizar la solución. Haga que dicha función espere hasta que los N hilos terminen de resolver el problema para combinar las respuestas y entonces retornar el resultado. Para esto, puede utilizar el método </w:t>
       </w:r>
-      <w:proofErr w:type="spellStart"/>
-      <w:r>
-        <w:rPr>
-          <w:rFonts w:ascii="Times New Roman" w:hAnsi="Times New Roman" w:cs="Times New Roman"/>
-          <w:i/>
-          <w:iCs/>
-          <w:sz w:val="24"/>
-          <w:szCs w:val="24"/>
-        </w:rPr>
-        <w:t>Join</w:t>
-      </w:r>
-      <w:proofErr w:type="spellEnd"/>
-      <w:r>
-        <w:rPr>
-          <w:rFonts w:ascii="Times New Roman" w:hAnsi="Times New Roman" w:cs="Times New Roman"/>
-          <w:i/>
-          <w:iCs/>
-          <w:sz w:val="24"/>
-          <w:szCs w:val="24"/>
-        </w:rPr>
-        <w:t>()</w:t>
+      <w:r>
+        <w:rPr>
+          <w:rFonts w:ascii="Times New Roman" w:hAnsi="Times New Roman" w:cs="Times New Roman"/>
+          <w:i/>
+          <w:iCs/>
+          <w:sz w:val="24"/>
+          <w:szCs w:val="24"/>
+        </w:rPr>
+        <w:t>Join()</w:t>
       </w:r>
       <w:r>
         <w:rPr>
@@ -738,7 +640,6 @@
         </w:rPr>
         <w:t xml:space="preserve">método </w:t>
       </w:r>
-      <w:proofErr w:type="spellStart"/>
       <w:r>
         <w:rPr>
           <w:rFonts w:ascii="Times New Roman" w:hAnsi="Times New Roman" w:cs="Times New Roman"/>
@@ -749,7 +650,6 @@
         </w:rPr>
         <w:t>getDigits</w:t>
       </w:r>
-      <w:proofErr w:type="spellEnd"/>
       <w:r>
         <w:rPr>
           <w:rFonts w:ascii="Times New Roman" w:hAnsi="Times New Roman" w:cs="Times New Roman"/>
@@ -758,7 +658,6 @@
         </w:rPr>
         <w:t xml:space="preserve"> de la clase </w:t>
       </w:r>
-      <w:proofErr w:type="spellStart"/>
       <w:r>
         <w:rPr>
           <w:rFonts w:ascii="Times New Roman" w:hAnsi="Times New Roman" w:cs="Times New Roman"/>
@@ -769,7 +668,40 @@
         </w:rPr>
         <w:t>PiDigits</w:t>
       </w:r>
-      <w:proofErr w:type="spellEnd"/>
+      <w:r>
+        <w:rPr>
+          <w:rFonts w:ascii="Times New Roman" w:hAnsi="Times New Roman" w:cs="Times New Roman"/>
+          <w:sz w:val="24"/>
+          <w:szCs w:val="24"/>
+        </w:rPr>
+        <w:t>.</w:t>
+      </w:r>
+      <w:r>
+        <w:rPr>
+          <w:rFonts w:ascii="Times New Roman" w:hAnsi="Times New Roman" w:cs="Times New Roman"/>
+          <w:sz w:val="24"/>
+          <w:szCs w:val="24"/>
+        </w:rPr>
+        <w:t xml:space="preserve"> Se crearon múltiples métodos que se explican a continuación </w:t>
+      </w:r>
+      <w:r>
+        <w:rPr>
+          <w:rFonts w:ascii="Times New Roman" w:hAnsi="Times New Roman" w:cs="Times New Roman"/>
+          <w:sz w:val="24"/>
+          <w:szCs w:val="24"/>
+        </w:rPr>
+        <w:t xml:space="preserve">y se realizaron sus respectivas llamadas desde el </w:t>
+      </w:r>
+      <w:r>
+        <w:rPr>
+          <w:rFonts w:ascii="Times New Roman" w:hAnsi="Times New Roman" w:cs="Times New Roman"/>
+          <w:i/>
+          <w:iCs/>
+          <w:sz w:val="24"/>
+          <w:szCs w:val="24"/>
+        </w:rPr>
+        <w:t>getDigits</w:t>
+      </w:r>
       <w:r>
         <w:rPr>
           <w:rFonts w:ascii="Times New Roman" w:hAnsi="Times New Roman" w:cs="Times New Roman"/>
@@ -801,7 +733,6 @@
         </w:rPr>
         <w:t xml:space="preserve">Se creó un arreglo de bytes llamado </w:t>
       </w:r>
-      <w:proofErr w:type="spellStart"/>
       <w:r>
         <w:rPr>
           <w:rFonts w:ascii="Times New Roman" w:hAnsi="Times New Roman" w:cs="Times New Roman"/>
@@ -812,34 +743,14 @@
         </w:rPr>
         <w:t>answer</w:t>
       </w:r>
-      <w:proofErr w:type="spellEnd"/>
-      <w:r>
-        <w:rPr>
-          <w:rFonts w:ascii="Times New Roman" w:hAnsi="Times New Roman" w:cs="Times New Roman"/>
-          <w:sz w:val="24"/>
-          <w:szCs w:val="24"/>
-        </w:rPr>
-        <w:t xml:space="preserve"> que almacenará el resultado de los </w:t>
-      </w:r>
-      <w:proofErr w:type="spellStart"/>
-      <w:r>
-        <w:rPr>
-          <w:rFonts w:ascii="Times New Roman" w:hAnsi="Times New Roman" w:cs="Times New Roman"/>
-          <w:sz w:val="24"/>
-          <w:szCs w:val="24"/>
-        </w:rPr>
-        <w:t>threads</w:t>
-      </w:r>
-      <w:proofErr w:type="spellEnd"/>
-      <w:r>
-        <w:rPr>
-          <w:rFonts w:ascii="Times New Roman" w:hAnsi="Times New Roman" w:cs="Times New Roman"/>
-          <w:sz w:val="24"/>
-          <w:szCs w:val="24"/>
-        </w:rPr>
-        <w:t xml:space="preserve"> y un arreglo de </w:t>
-      </w:r>
-      <w:proofErr w:type="spellStart"/>
+      <w:r>
+        <w:rPr>
+          <w:rFonts w:ascii="Times New Roman" w:hAnsi="Times New Roman" w:cs="Times New Roman"/>
+          <w:sz w:val="24"/>
+          <w:szCs w:val="24"/>
+        </w:rPr>
+        <w:t xml:space="preserve"> que almacenará el resultado de los threads y un arreglo de </w:t>
+      </w:r>
       <w:r>
         <w:rPr>
           <w:rFonts w:ascii="Times New Roman" w:hAnsi="Times New Roman" w:cs="Times New Roman"/>
@@ -850,25 +761,14 @@
         </w:rPr>
         <w:t>PiDigitsThread</w:t>
       </w:r>
-      <w:proofErr w:type="spellEnd"/>
-      <w:r>
-        <w:rPr>
-          <w:rFonts w:ascii="Times New Roman" w:hAnsi="Times New Roman" w:cs="Times New Roman"/>
-          <w:sz w:val="24"/>
-          <w:szCs w:val="24"/>
-        </w:rPr>
-        <w:t xml:space="preserve"> que almacenará los </w:t>
-      </w:r>
-      <w:proofErr w:type="spellStart"/>
-      <w:r>
-        <w:rPr>
-          <w:rFonts w:ascii="Times New Roman" w:hAnsi="Times New Roman" w:cs="Times New Roman"/>
-          <w:sz w:val="24"/>
-          <w:szCs w:val="24"/>
-        </w:rPr>
-        <w:t>threads</w:t>
-      </w:r>
-      <w:proofErr w:type="spellEnd"/>
+      <w:r>
+        <w:rPr>
+          <w:rFonts w:ascii="Times New Roman" w:hAnsi="Times New Roman" w:cs="Times New Roman"/>
+          <w:sz w:val="24"/>
+          <w:szCs w:val="24"/>
+        </w:rPr>
+        <w:t xml:space="preserve"> que almacenará los threads</w:t>
+      </w:r>
     </w:p>
     <w:p>
       <w:pPr>
@@ -892,7 +792,6 @@
         </w:rPr>
         <w:t xml:space="preserve">Se creó un método llamado </w:t>
       </w:r>
-      <w:proofErr w:type="spellStart"/>
       <w:r>
         <w:rPr>
           <w:rFonts w:ascii="Times New Roman" w:hAnsi="Times New Roman" w:cs="Times New Roman"/>
@@ -903,7 +802,6 @@
         </w:rPr>
         <w:t>createThreads</w:t>
       </w:r>
-      <w:proofErr w:type="spellEnd"/>
       <w:r>
         <w:rPr>
           <w:rFonts w:ascii="Times New Roman" w:hAnsi="Times New Roman" w:cs="Times New Roman"/>
@@ -926,25 +824,7 @@
           <w:sz w:val="24"/>
           <w:szCs w:val="24"/>
         </w:rPr>
-        <w:t xml:space="preserve"> arreglo de los </w:t>
-      </w:r>
-      <w:proofErr w:type="spellStart"/>
-      <w:r>
-        <w:rPr>
-          <w:rFonts w:ascii="Times New Roman" w:hAnsi="Times New Roman" w:cs="Times New Roman"/>
-          <w:sz w:val="24"/>
-          <w:szCs w:val="24"/>
-        </w:rPr>
-        <w:t>threads</w:t>
-      </w:r>
-      <w:proofErr w:type="spellEnd"/>
-      <w:r>
-        <w:rPr>
-          <w:rFonts w:ascii="Times New Roman" w:hAnsi="Times New Roman" w:cs="Times New Roman"/>
-          <w:sz w:val="24"/>
-          <w:szCs w:val="24"/>
-        </w:rPr>
-        <w:t>, el punto</w:t>
+        <w:t xml:space="preserve"> arreglo de los threads, el punto</w:t>
       </w:r>
       <w:r>
         <w:rPr>
@@ -968,25 +848,7 @@
           <w:sz w:val="24"/>
           <w:szCs w:val="24"/>
         </w:rPr>
-        <w:t xml:space="preserve"> general (es decir desde donde se van a iniciar a calcular los </w:t>
-      </w:r>
-      <w:proofErr w:type="spellStart"/>
-      <w:r>
-        <w:rPr>
-          <w:rFonts w:ascii="Times New Roman" w:hAnsi="Times New Roman" w:cs="Times New Roman"/>
-          <w:sz w:val="24"/>
-          <w:szCs w:val="24"/>
-        </w:rPr>
-        <w:t>núemros</w:t>
-      </w:r>
-      <w:proofErr w:type="spellEnd"/>
-      <w:r>
-        <w:rPr>
-          <w:rFonts w:ascii="Times New Roman" w:hAnsi="Times New Roman" w:cs="Times New Roman"/>
-          <w:sz w:val="24"/>
-          <w:szCs w:val="24"/>
-        </w:rPr>
-        <w:t>)</w:t>
+        <w:t xml:space="preserve"> general (es decir desde donde se van a iniciar a calcular los núemros)</w:t>
       </w:r>
       <w:r>
         <w:rPr>
@@ -1050,7 +912,7 @@
           <w:sz w:val="24"/>
           <w:szCs w:val="24"/>
         </w:rPr>
-        <w:t xml:space="preserve"> Luego se calcula el rango inicial que será la división entera de la cantidad de números a calcular entre la cantidad de hilos. Se asigna el valor de </w:t>
+        <w:t xml:space="preserve"> Luego se calcula el rango inicial que será la división entera de la </w:t>
       </w:r>
       <w:r>
         <w:rPr>
@@ -1059,25 +921,7 @@
           <w:szCs w:val="24"/>
         </w:rPr>
         <w:lastRenderedPageBreak/>
-        <w:t xml:space="preserve">inicio y se crea un bucle </w:t>
-      </w:r>
-      <w:proofErr w:type="spellStart"/>
-      <w:r>
-        <w:rPr>
-          <w:rFonts w:ascii="Times New Roman" w:hAnsi="Times New Roman" w:cs="Times New Roman"/>
-          <w:sz w:val="24"/>
-          <w:szCs w:val="24"/>
-        </w:rPr>
-        <w:t>for</w:t>
-      </w:r>
-      <w:proofErr w:type="spellEnd"/>
-      <w:r>
-        <w:rPr>
-          <w:rFonts w:ascii="Times New Roman" w:hAnsi="Times New Roman" w:cs="Times New Roman"/>
-          <w:sz w:val="24"/>
-          <w:szCs w:val="24"/>
-        </w:rPr>
-        <w:t xml:space="preserve"> que iterará por el número de hilos. Seguido se realiza una verificación para saber si ya se va a calcular el rango de último hilo, si sí, al rango se le añade el residuo de la división que almacenamos al inicio del método, </w:t>
+        <w:t xml:space="preserve">cantidad de números a calcular entre la cantidad de hilos. Se asigna el valor de inicio y se crea un bucle for que iterará por el número de hilos. Seguido se realiza una verificación para saber si ya se va a calcular el rango de último hilo, si sí, al rango se le añade el residuo de la división que almacenamos al inicio del método, </w:t>
       </w:r>
       <w:r>
         <w:rPr>
@@ -1093,25 +937,7 @@
           <w:sz w:val="24"/>
           <w:szCs w:val="24"/>
         </w:rPr>
-        <w:t xml:space="preserve">, continua y agrega un nuevo </w:t>
-      </w:r>
-      <w:proofErr w:type="spellStart"/>
-      <w:r>
-        <w:rPr>
-          <w:rFonts w:ascii="Times New Roman" w:hAnsi="Times New Roman" w:cs="Times New Roman"/>
-          <w:sz w:val="24"/>
-          <w:szCs w:val="24"/>
-        </w:rPr>
-        <w:t>thread</w:t>
-      </w:r>
-      <w:proofErr w:type="spellEnd"/>
-      <w:r>
-        <w:rPr>
-          <w:rFonts w:ascii="Times New Roman" w:hAnsi="Times New Roman" w:cs="Times New Roman"/>
-          <w:sz w:val="24"/>
-          <w:szCs w:val="24"/>
-        </w:rPr>
-        <w:t xml:space="preserve"> al arreglo de hilos que entró por parámetro. </w:t>
+        <w:t xml:space="preserve">, continua y agrega un nuevo thread al arreglo de hilos que entró por parámetro. </w:t>
       </w:r>
       <w:r>
         <w:rPr>
@@ -1144,7 +970,6 @@
         </w:rPr>
         <w:t xml:space="preserve">Se creó un método llamado </w:t>
       </w:r>
-      <w:proofErr w:type="spellStart"/>
       <w:r>
         <w:rPr>
           <w:rFonts w:ascii="Times New Roman" w:hAnsi="Times New Roman" w:cs="Times New Roman"/>
@@ -1155,7 +980,6 @@
         </w:rPr>
         <w:t>joinThreads</w:t>
       </w:r>
-      <w:proofErr w:type="spellEnd"/>
       <w:r>
         <w:rPr>
           <w:rFonts w:ascii="Times New Roman" w:hAnsi="Times New Roman" w:cs="Times New Roman"/>
@@ -1164,27 +988,15 @@
         </w:rPr>
         <w:t xml:space="preserve"> al cual le entran únicamente el arreglo de hilos y su función es recorrer el arreglo y realizar un </w:t>
       </w:r>
-      <w:proofErr w:type="spellStart"/>
-      <w:r>
-        <w:rPr>
-          <w:rFonts w:ascii="Times New Roman" w:hAnsi="Times New Roman" w:cs="Times New Roman"/>
-          <w:i/>
-          <w:iCs/>
-          <w:sz w:val="24"/>
-          <w:szCs w:val="24"/>
-        </w:rPr>
-        <w:t>join</w:t>
-      </w:r>
-      <w:proofErr w:type="spellEnd"/>
-      <w:r>
-        <w:rPr>
-          <w:rFonts w:ascii="Times New Roman" w:hAnsi="Times New Roman" w:cs="Times New Roman"/>
-          <w:i/>
-          <w:iCs/>
-          <w:sz w:val="24"/>
-          <w:szCs w:val="24"/>
-        </w:rPr>
-        <w:t>()</w:t>
+      <w:r>
+        <w:rPr>
+          <w:rFonts w:ascii="Times New Roman" w:hAnsi="Times New Roman" w:cs="Times New Roman"/>
+          <w:i/>
+          <w:iCs/>
+          <w:sz w:val="24"/>
+          <w:szCs w:val="24"/>
+        </w:rPr>
+        <w:t>join()</w:t>
       </w:r>
       <w:r>
         <w:rPr>
@@ -1251,7 +1063,6 @@
         </w:rPr>
         <w:t xml:space="preserve">Para finalizar, se creó un método llamado </w:t>
       </w:r>
-      <w:proofErr w:type="spellStart"/>
       <w:r>
         <w:rPr>
           <w:rFonts w:ascii="Times New Roman" w:hAnsi="Times New Roman" w:cs="Times New Roman"/>
@@ -1262,7 +1073,6 @@
         </w:rPr>
         <w:t>getAnswer</w:t>
       </w:r>
-      <w:proofErr w:type="spellEnd"/>
       <w:r>
         <w:rPr>
           <w:rFonts w:ascii="Times New Roman" w:hAnsi="Times New Roman" w:cs="Times New Roman"/>
@@ -1297,7 +1107,6 @@
         </w:rPr>
         <w:t xml:space="preserve">obtener las respuestas, en la clase </w:t>
       </w:r>
-      <w:proofErr w:type="spellStart"/>
       <w:r>
         <w:rPr>
           <w:rFonts w:ascii="Times New Roman" w:hAnsi="Times New Roman" w:cs="Times New Roman"/>
@@ -1308,7 +1117,6 @@
         </w:rPr>
         <w:t>PiDigitsThread</w:t>
       </w:r>
-      <w:proofErr w:type="spellEnd"/>
       <w:r>
         <w:rPr>
           <w:rFonts w:ascii="Times New Roman" w:hAnsi="Times New Roman" w:cs="Times New Roman"/>
@@ -1317,7 +1125,6 @@
         </w:rPr>
         <w:t xml:space="preserve"> se creó un método llamado </w:t>
       </w:r>
-      <w:proofErr w:type="spellStart"/>
       <w:r>
         <w:rPr>
           <w:rFonts w:ascii="Times New Roman" w:hAnsi="Times New Roman" w:cs="Times New Roman"/>
@@ -1328,7 +1135,6 @@
         </w:rPr>
         <w:t>getAnswer</w:t>
       </w:r>
-      <w:proofErr w:type="spellEnd"/>
       <w:r>
         <w:rPr>
           <w:rFonts w:ascii="Times New Roman" w:hAnsi="Times New Roman" w:cs="Times New Roman"/>
@@ -1354,10 +1160,48 @@
           <w:szCs w:val="24"/>
         </w:rPr>
         <w:t xml:space="preserve">hace uso de un bucle para recorrer los hilos, obtener sus respuestas y copiarlas al arreglo </w:t>
+      </w:r>
+      <w:r>
+        <w:rPr>
+          <w:rFonts w:ascii="Times New Roman" w:hAnsi="Times New Roman" w:cs="Times New Roman"/>
+          <w:i/>
+          <w:iCs/>
+          <w:sz w:val="24"/>
+          <w:szCs w:val="24"/>
+        </w:rPr>
+        <w:t>answer</w:t>
+      </w:r>
+      <w:r>
+        <w:rPr>
+          <w:rFonts w:ascii="Times New Roman" w:hAnsi="Times New Roman" w:cs="Times New Roman"/>
+          <w:sz w:val="24"/>
+          <w:szCs w:val="24"/>
+        </w:rPr>
+        <w:t xml:space="preserve"> de la clase </w:t>
+      </w:r>
+      <w:r>
+        <w:rPr>
+          <w:rFonts w:ascii="Times New Roman" w:hAnsi="Times New Roman" w:cs="Times New Roman"/>
+          <w:i/>
+          <w:iCs/>
+          <w:sz w:val="24"/>
+          <w:szCs w:val="24"/>
+        </w:rPr>
+        <w:t>PiDigits</w:t>
+      </w:r>
+      <w:r>
+        <w:rPr>
+          <w:rFonts w:ascii="Times New Roman" w:hAnsi="Times New Roman" w:cs="Times New Roman"/>
+          <w:sz w:val="24"/>
+          <w:szCs w:val="24"/>
+        </w:rPr>
+        <w:t>, en cada iteración se calcula el nuevo punto de partida del siguiente hilo.</w:t>
       </w:r>
     </w:p>
     <w:p>
       <w:pPr>
+        <w:pStyle w:val="Prrafodelista"/>
+        <w:ind w:left="1080"/>
         <w:jc w:val="both"/>
         <w:rPr>
           <w:rFonts w:ascii="Times New Roman" w:hAnsi="Times New Roman" w:cs="Times New Roman"/>
@@ -1388,41 +1232,751 @@
         </w:rPr>
         <w:t xml:space="preserve">Ajuste la implementación para que cada 5 segundos los hilos se detengan e impriman el número de </w:t>
       </w:r>
-      <w:proofErr w:type="spellStart"/>
-      <w:r>
-        <w:rPr>
-          <w:rFonts w:ascii="Times New Roman" w:hAnsi="Times New Roman" w:cs="Times New Roman"/>
-          <w:sz w:val="24"/>
-          <w:szCs w:val="24"/>
-        </w:rPr>
-        <w:t>digitos</w:t>
-      </w:r>
-      <w:proofErr w:type="spellEnd"/>
-      <w:r>
-        <w:rPr>
-          <w:rFonts w:ascii="Times New Roman" w:hAnsi="Times New Roman" w:cs="Times New Roman"/>
-          <w:sz w:val="24"/>
-          <w:szCs w:val="24"/>
-        </w:rPr>
-        <w:t xml:space="preserve"> que han procesado y una vez se presione la tecla </w:t>
-      </w:r>
-      <w:proofErr w:type="spellStart"/>
-      <w:r>
-        <w:rPr>
-          <w:rFonts w:ascii="Times New Roman" w:hAnsi="Times New Roman" w:cs="Times New Roman"/>
-          <w:sz w:val="24"/>
-          <w:szCs w:val="24"/>
-        </w:rPr>
-        <w:t>enter</w:t>
-      </w:r>
-      <w:proofErr w:type="spellEnd"/>
-      <w:r>
-        <w:rPr>
-          <w:rFonts w:ascii="Times New Roman" w:hAnsi="Times New Roman" w:cs="Times New Roman"/>
-          <w:sz w:val="24"/>
-          <w:szCs w:val="24"/>
-        </w:rPr>
-        <w:t xml:space="preserve"> que los hilos continúen su proceso.</w:t>
+      <w:r>
+        <w:rPr>
+          <w:rFonts w:ascii="Times New Roman" w:hAnsi="Times New Roman" w:cs="Times New Roman"/>
+          <w:sz w:val="24"/>
+          <w:szCs w:val="24"/>
+        </w:rPr>
+        <w:t>dígitos</w:t>
+      </w:r>
+      <w:r>
+        <w:rPr>
+          <w:rFonts w:ascii="Times New Roman" w:hAnsi="Times New Roman" w:cs="Times New Roman"/>
+          <w:sz w:val="24"/>
+          <w:szCs w:val="24"/>
+        </w:rPr>
+        <w:t xml:space="preserve"> que han procesado y una vez se presione la tecla enter que los hilos continúen su proceso.</w:t>
+      </w:r>
+    </w:p>
+    <w:p>
+      <w:pPr>
+        <w:pStyle w:val="Prrafodelista"/>
+        <w:jc w:val="both"/>
+        <w:rPr>
+          <w:rFonts w:ascii="Times New Roman" w:hAnsi="Times New Roman" w:cs="Times New Roman"/>
+          <w:sz w:val="24"/>
+          <w:szCs w:val="24"/>
+        </w:rPr>
+      </w:pPr>
+    </w:p>
+    <w:p>
+      <w:pPr>
+        <w:pStyle w:val="Prrafodelista"/>
+        <w:numPr>
+          <w:ilvl w:val="0"/>
+          <w:numId w:val="3"/>
+        </w:numPr>
+        <w:jc w:val="both"/>
+        <w:rPr>
+          <w:rFonts w:ascii="Times New Roman" w:hAnsi="Times New Roman" w:cs="Times New Roman"/>
+          <w:sz w:val="24"/>
+          <w:szCs w:val="24"/>
+        </w:rPr>
+      </w:pPr>
+      <w:r>
+        <w:rPr>
+          <w:rFonts w:ascii="Times New Roman" w:hAnsi="Times New Roman" w:cs="Times New Roman"/>
+          <w:sz w:val="24"/>
+          <w:szCs w:val="24"/>
+        </w:rPr>
+        <w:t xml:space="preserve">Para solucionar este punto, se inició modificando el método </w:t>
+      </w:r>
+      <w:r>
+        <w:rPr>
+          <w:rFonts w:ascii="Times New Roman" w:hAnsi="Times New Roman" w:cs="Times New Roman"/>
+          <w:i/>
+          <w:iCs/>
+          <w:sz w:val="24"/>
+          <w:szCs w:val="24"/>
+        </w:rPr>
+        <w:t>getDigits</w:t>
+      </w:r>
+      <w:r>
+        <w:rPr>
+          <w:rFonts w:ascii="Times New Roman" w:hAnsi="Times New Roman" w:cs="Times New Roman"/>
+          <w:sz w:val="24"/>
+          <w:szCs w:val="24"/>
+        </w:rPr>
+        <w:t xml:space="preserve"> de la clase </w:t>
+      </w:r>
+      <w:r>
+        <w:rPr>
+          <w:rFonts w:ascii="Times New Roman" w:hAnsi="Times New Roman" w:cs="Times New Roman"/>
+          <w:i/>
+          <w:iCs/>
+          <w:sz w:val="24"/>
+          <w:szCs w:val="24"/>
+        </w:rPr>
+        <w:t>PiDigits</w:t>
+      </w:r>
+      <w:r>
+        <w:rPr>
+          <w:rFonts w:ascii="Times New Roman" w:hAnsi="Times New Roman" w:cs="Times New Roman"/>
+          <w:sz w:val="24"/>
+          <w:szCs w:val="24"/>
+        </w:rPr>
+        <w:t xml:space="preserve"> donde se añadió la creación de dos variables, un AtomicInteger </w:t>
+      </w:r>
+      <w:r>
+        <w:rPr>
+          <w:rFonts w:ascii="Times New Roman" w:hAnsi="Times New Roman" w:cs="Times New Roman"/>
+          <w:i/>
+          <w:iCs/>
+          <w:sz w:val="24"/>
+          <w:szCs w:val="24"/>
+        </w:rPr>
+        <w:t>counter</w:t>
+      </w:r>
+      <w:r>
+        <w:rPr>
+          <w:rFonts w:ascii="Times New Roman" w:hAnsi="Times New Roman" w:cs="Times New Roman"/>
+          <w:sz w:val="24"/>
+          <w:szCs w:val="24"/>
+        </w:rPr>
+        <w:t xml:space="preserve">, que servirá para contar la cantidad de </w:t>
+      </w:r>
+      <w:r>
+        <w:rPr>
+          <w:rFonts w:ascii="Times New Roman" w:hAnsi="Times New Roman" w:cs="Times New Roman"/>
+          <w:sz w:val="24"/>
+          <w:szCs w:val="24"/>
+        </w:rPr>
+        <w:t>dígitos</w:t>
+      </w:r>
+      <w:r>
+        <w:rPr>
+          <w:rFonts w:ascii="Times New Roman" w:hAnsi="Times New Roman" w:cs="Times New Roman"/>
+          <w:sz w:val="24"/>
+          <w:szCs w:val="24"/>
+        </w:rPr>
+        <w:t xml:space="preserve"> que han procesado</w:t>
+      </w:r>
+      <w:r>
+        <w:rPr>
+          <w:rFonts w:ascii="Times New Roman" w:hAnsi="Times New Roman" w:cs="Times New Roman"/>
+          <w:sz w:val="24"/>
+          <w:szCs w:val="24"/>
+        </w:rPr>
+        <w:t xml:space="preserve">s y una variable Object </w:t>
+      </w:r>
+      <w:r>
+        <w:rPr>
+          <w:rFonts w:ascii="Times New Roman" w:hAnsi="Times New Roman" w:cs="Times New Roman"/>
+          <w:i/>
+          <w:iCs/>
+          <w:sz w:val="24"/>
+          <w:szCs w:val="24"/>
+        </w:rPr>
+        <w:t>block</w:t>
+      </w:r>
+      <w:r>
+        <w:rPr>
+          <w:rFonts w:ascii="Times New Roman" w:hAnsi="Times New Roman" w:cs="Times New Roman"/>
+          <w:sz w:val="24"/>
+          <w:szCs w:val="24"/>
+        </w:rPr>
+        <w:t xml:space="preserve"> que funcionará para controlar los hilos (wait, synchronized, notifyAll…). </w:t>
+      </w:r>
+      <w:r>
+        <w:rPr>
+          <w:rFonts w:ascii="Times New Roman" w:hAnsi="Times New Roman" w:cs="Times New Roman"/>
+          <w:sz w:val="24"/>
+          <w:szCs w:val="24"/>
+        </w:rPr>
+        <w:t xml:space="preserve">Luego, se quitó el método </w:t>
+      </w:r>
+      <w:r>
+        <w:rPr>
+          <w:rFonts w:ascii="Times New Roman" w:hAnsi="Times New Roman" w:cs="Times New Roman"/>
+          <w:i/>
+          <w:iCs/>
+          <w:sz w:val="24"/>
+          <w:szCs w:val="24"/>
+        </w:rPr>
+        <w:t xml:space="preserve">joinThreads </w:t>
+      </w:r>
+      <w:r>
+        <w:rPr>
+          <w:rFonts w:ascii="Times New Roman" w:hAnsi="Times New Roman" w:cs="Times New Roman"/>
+          <w:sz w:val="24"/>
+          <w:szCs w:val="24"/>
+        </w:rPr>
+        <w:t xml:space="preserve">para agregar uno nuevo llamado </w:t>
+      </w:r>
+      <w:r>
+        <w:rPr>
+          <w:rFonts w:ascii="Times New Roman" w:hAnsi="Times New Roman" w:cs="Times New Roman"/>
+          <w:i/>
+          <w:iCs/>
+          <w:sz w:val="24"/>
+          <w:szCs w:val="24"/>
+        </w:rPr>
+        <w:t>waitThreads</w:t>
+      </w:r>
+      <w:r>
+        <w:rPr>
+          <w:rFonts w:ascii="Times New Roman" w:hAnsi="Times New Roman" w:cs="Times New Roman"/>
+          <w:sz w:val="24"/>
+          <w:szCs w:val="24"/>
+        </w:rPr>
+        <w:t xml:space="preserve"> que se explicará más adelante.</w:t>
+      </w:r>
+    </w:p>
+    <w:p>
+      <w:pPr>
+        <w:pStyle w:val="Prrafodelista"/>
+        <w:numPr>
+          <w:ilvl w:val="0"/>
+          <w:numId w:val="3"/>
+        </w:numPr>
+        <w:jc w:val="both"/>
+        <w:rPr>
+          <w:rFonts w:ascii="Times New Roman" w:hAnsi="Times New Roman" w:cs="Times New Roman"/>
+          <w:sz w:val="24"/>
+          <w:szCs w:val="24"/>
+        </w:rPr>
+      </w:pPr>
+      <w:r>
+        <w:rPr>
+          <w:rFonts w:ascii="Times New Roman" w:hAnsi="Times New Roman" w:cs="Times New Roman"/>
+          <w:sz w:val="24"/>
+          <w:szCs w:val="24"/>
+        </w:rPr>
+        <w:t xml:space="preserve">Al método </w:t>
+      </w:r>
+      <w:r>
+        <w:rPr>
+          <w:rFonts w:ascii="Times New Roman" w:hAnsi="Times New Roman" w:cs="Times New Roman"/>
+          <w:i/>
+          <w:iCs/>
+          <w:sz w:val="24"/>
+          <w:szCs w:val="24"/>
+        </w:rPr>
+        <w:t xml:space="preserve">createThreads </w:t>
+      </w:r>
+      <w:r>
+        <w:rPr>
+          <w:rFonts w:ascii="Times New Roman" w:hAnsi="Times New Roman" w:cs="Times New Roman"/>
+          <w:sz w:val="24"/>
+          <w:szCs w:val="24"/>
+        </w:rPr>
+        <w:t xml:space="preserve">se le añadieron las dos nuevas variables que se crearon en el paso anterior y se le enviaron por parámetro a los hilos. Su </w:t>
+      </w:r>
+      <w:r>
+        <w:rPr>
+          <w:rFonts w:ascii="Times New Roman" w:hAnsi="Times New Roman" w:cs="Times New Roman"/>
+          <w:sz w:val="24"/>
+          <w:szCs w:val="24"/>
+        </w:rPr>
+        <w:t>uso</w:t>
+      </w:r>
+      <w:r>
+        <w:rPr>
+          <w:rFonts w:ascii="Times New Roman" w:hAnsi="Times New Roman" w:cs="Times New Roman"/>
+          <w:sz w:val="24"/>
+          <w:szCs w:val="24"/>
+        </w:rPr>
+        <w:t xml:space="preserve"> se explica más adelante.</w:t>
+      </w:r>
+    </w:p>
+    <w:p>
+      <w:pPr>
+        <w:pStyle w:val="Prrafodelista"/>
+        <w:numPr>
+          <w:ilvl w:val="0"/>
+          <w:numId w:val="3"/>
+        </w:numPr>
+        <w:jc w:val="both"/>
+        <w:rPr>
+          <w:rFonts w:ascii="Times New Roman" w:hAnsi="Times New Roman" w:cs="Times New Roman"/>
+          <w:sz w:val="24"/>
+          <w:szCs w:val="24"/>
+        </w:rPr>
+      </w:pPr>
+      <w:r>
+        <w:rPr>
+          <w:rFonts w:ascii="Times New Roman" w:hAnsi="Times New Roman" w:cs="Times New Roman"/>
+          <w:sz w:val="24"/>
+          <w:szCs w:val="24"/>
+        </w:rPr>
+        <w:t xml:space="preserve">En la clase </w:t>
+      </w:r>
+      <w:r>
+        <w:rPr>
+          <w:rFonts w:ascii="Times New Roman" w:hAnsi="Times New Roman" w:cs="Times New Roman"/>
+          <w:i/>
+          <w:iCs/>
+          <w:sz w:val="24"/>
+          <w:szCs w:val="24"/>
+        </w:rPr>
+        <w:t xml:space="preserve">PiDigitsThread </w:t>
+      </w:r>
+      <w:r>
+        <w:rPr>
+          <w:rFonts w:ascii="Times New Roman" w:hAnsi="Times New Roman" w:cs="Times New Roman"/>
+          <w:sz w:val="24"/>
+          <w:szCs w:val="24"/>
+        </w:rPr>
+        <w:t xml:space="preserve">se realizaron varias modificaciones, primero, se añadieron 2 variables de clase nuevos, un AtomicInteger </w:t>
+      </w:r>
+      <w:r>
+        <w:rPr>
+          <w:rFonts w:ascii="Times New Roman" w:hAnsi="Times New Roman" w:cs="Times New Roman"/>
+          <w:i/>
+          <w:iCs/>
+          <w:sz w:val="24"/>
+          <w:szCs w:val="24"/>
+        </w:rPr>
+        <w:t>counter</w:t>
+      </w:r>
+      <w:r>
+        <w:rPr>
+          <w:rFonts w:ascii="Times New Roman" w:hAnsi="Times New Roman" w:cs="Times New Roman"/>
+          <w:sz w:val="24"/>
+          <w:szCs w:val="24"/>
+        </w:rPr>
+        <w:t xml:space="preserve">, que contará </w:t>
+      </w:r>
+      <w:r>
+        <w:rPr>
+          <w:rFonts w:ascii="Times New Roman" w:hAnsi="Times New Roman" w:cs="Times New Roman"/>
+          <w:sz w:val="24"/>
+          <w:szCs w:val="24"/>
+        </w:rPr>
+        <w:t xml:space="preserve">la cantidad de </w:t>
+      </w:r>
+      <w:r>
+        <w:rPr>
+          <w:rFonts w:ascii="Times New Roman" w:hAnsi="Times New Roman" w:cs="Times New Roman"/>
+          <w:sz w:val="24"/>
+          <w:szCs w:val="24"/>
+        </w:rPr>
+        <w:t>dígitos que han procesado</w:t>
+      </w:r>
+      <w:r>
+        <w:rPr>
+          <w:rFonts w:ascii="Times New Roman" w:hAnsi="Times New Roman" w:cs="Times New Roman"/>
+          <w:sz w:val="24"/>
+          <w:szCs w:val="24"/>
+        </w:rPr>
+        <w:t xml:space="preserve">s y una variable Object </w:t>
+      </w:r>
+      <w:r>
+        <w:rPr>
+          <w:rFonts w:ascii="Times New Roman" w:hAnsi="Times New Roman" w:cs="Times New Roman"/>
+          <w:i/>
+          <w:iCs/>
+          <w:sz w:val="24"/>
+          <w:szCs w:val="24"/>
+        </w:rPr>
+        <w:t>block</w:t>
+      </w:r>
+      <w:r>
+        <w:rPr>
+          <w:rFonts w:ascii="Times New Roman" w:hAnsi="Times New Roman" w:cs="Times New Roman"/>
+          <w:i/>
+          <w:iCs/>
+          <w:sz w:val="24"/>
+          <w:szCs w:val="24"/>
+        </w:rPr>
+        <w:t>,</w:t>
+      </w:r>
+      <w:r>
+        <w:rPr>
+          <w:rFonts w:ascii="Times New Roman" w:hAnsi="Times New Roman" w:cs="Times New Roman"/>
+          <w:sz w:val="24"/>
+          <w:szCs w:val="24"/>
+        </w:rPr>
+        <w:t xml:space="preserve"> que funcionará para controlar los hilos (wait, synchronized, notifyAll…).</w:t>
+      </w:r>
+      <w:r>
+        <w:rPr>
+          <w:rFonts w:ascii="Times New Roman" w:hAnsi="Times New Roman" w:cs="Times New Roman"/>
+          <w:sz w:val="24"/>
+          <w:szCs w:val="24"/>
+        </w:rPr>
+        <w:t xml:space="preserve"> Estos entran por el constructor.</w:t>
+      </w:r>
+    </w:p>
+    <w:p>
+      <w:pPr>
+        <w:pStyle w:val="Prrafodelista"/>
+        <w:numPr>
+          <w:ilvl w:val="0"/>
+          <w:numId w:val="3"/>
+        </w:numPr>
+        <w:jc w:val="both"/>
+        <w:rPr>
+          <w:rFonts w:ascii="Times New Roman" w:hAnsi="Times New Roman" w:cs="Times New Roman"/>
+          <w:sz w:val="24"/>
+          <w:szCs w:val="24"/>
+        </w:rPr>
+      </w:pPr>
+      <w:r>
+        <w:rPr>
+          <w:rFonts w:ascii="Times New Roman" w:hAnsi="Times New Roman" w:cs="Times New Roman"/>
+          <w:sz w:val="24"/>
+          <w:szCs w:val="24"/>
+        </w:rPr>
+        <w:t xml:space="preserve">Se creó un método llamado </w:t>
+      </w:r>
+      <w:r>
+        <w:rPr>
+          <w:rFonts w:ascii="Times New Roman" w:hAnsi="Times New Roman" w:cs="Times New Roman"/>
+          <w:i/>
+          <w:iCs/>
+          <w:sz w:val="24"/>
+          <w:szCs w:val="24"/>
+        </w:rPr>
+        <w:t>pauseThread</w:t>
+      </w:r>
+      <w:r>
+        <w:rPr>
+          <w:rFonts w:ascii="Times New Roman" w:hAnsi="Times New Roman" w:cs="Times New Roman"/>
+          <w:sz w:val="24"/>
+          <w:szCs w:val="24"/>
+        </w:rPr>
+        <w:t xml:space="preserve"> que cumple la función de realizar un </w:t>
+      </w:r>
+      <w:r>
+        <w:rPr>
+          <w:rFonts w:ascii="Times New Roman" w:hAnsi="Times New Roman" w:cs="Times New Roman"/>
+          <w:i/>
+          <w:iCs/>
+          <w:sz w:val="24"/>
+          <w:szCs w:val="24"/>
+        </w:rPr>
+        <w:t>wait</w:t>
+      </w:r>
+      <w:r>
+        <w:rPr>
+          <w:rFonts w:ascii="Times New Roman" w:hAnsi="Times New Roman" w:cs="Times New Roman"/>
+          <w:i/>
+          <w:iCs/>
+          <w:sz w:val="24"/>
+          <w:szCs w:val="24"/>
+        </w:rPr>
+        <w:t xml:space="preserve"> </w:t>
+      </w:r>
+      <w:r>
+        <w:rPr>
+          <w:rFonts w:ascii="Times New Roman" w:hAnsi="Times New Roman" w:cs="Times New Roman"/>
+          <w:sz w:val="24"/>
+          <w:szCs w:val="24"/>
+        </w:rPr>
+        <w:t xml:space="preserve">del hilo actual </w:t>
+      </w:r>
+      <w:r>
+        <w:rPr>
+          <w:rFonts w:ascii="Times New Roman" w:hAnsi="Times New Roman" w:cs="Times New Roman"/>
+          <w:sz w:val="24"/>
+          <w:szCs w:val="24"/>
+        </w:rPr>
+        <w:t xml:space="preserve">haciendo uso del </w:t>
+      </w:r>
+      <w:r>
+        <w:rPr>
+          <w:rFonts w:ascii="Times New Roman" w:hAnsi="Times New Roman" w:cs="Times New Roman"/>
+          <w:i/>
+          <w:iCs/>
+          <w:sz w:val="24"/>
+          <w:szCs w:val="24"/>
+        </w:rPr>
+        <w:t>lock</w:t>
+      </w:r>
+      <w:r>
+        <w:rPr>
+          <w:rFonts w:ascii="Times New Roman" w:hAnsi="Times New Roman" w:cs="Times New Roman"/>
+          <w:sz w:val="24"/>
+          <w:szCs w:val="24"/>
+        </w:rPr>
+        <w:t xml:space="preserve"> en una sección </w:t>
+      </w:r>
+      <w:r>
+        <w:rPr>
+          <w:rFonts w:ascii="Times New Roman" w:hAnsi="Times New Roman" w:cs="Times New Roman"/>
+          <w:sz w:val="24"/>
+          <w:szCs w:val="24"/>
+        </w:rPr>
+        <w:t>síncrona.</w:t>
+      </w:r>
+    </w:p>
+    <w:p>
+      <w:pPr>
+        <w:pStyle w:val="Prrafodelista"/>
+        <w:numPr>
+          <w:ilvl w:val="0"/>
+          <w:numId w:val="3"/>
+        </w:numPr>
+        <w:jc w:val="both"/>
+        <w:rPr>
+          <w:rFonts w:ascii="Times New Roman" w:hAnsi="Times New Roman" w:cs="Times New Roman"/>
+          <w:sz w:val="24"/>
+          <w:szCs w:val="24"/>
+        </w:rPr>
+      </w:pPr>
+      <w:r>
+        <w:rPr>
+          <w:rFonts w:ascii="Times New Roman" w:hAnsi="Times New Roman" w:cs="Times New Roman"/>
+          <w:sz w:val="24"/>
+          <w:szCs w:val="24"/>
+        </w:rPr>
+        <w:t xml:space="preserve">Dentro del método mencionado en el paso 1, </w:t>
+      </w:r>
+      <w:r>
+        <w:rPr>
+          <w:rFonts w:ascii="Times New Roman" w:hAnsi="Times New Roman" w:cs="Times New Roman"/>
+          <w:i/>
+          <w:iCs/>
+          <w:sz w:val="24"/>
+          <w:szCs w:val="24"/>
+        </w:rPr>
+        <w:t>calculate</w:t>
+      </w:r>
+      <w:r>
+        <w:rPr>
+          <w:rFonts w:ascii="Times New Roman" w:hAnsi="Times New Roman" w:cs="Times New Roman"/>
+          <w:sz w:val="24"/>
+          <w:szCs w:val="24"/>
+        </w:rPr>
+        <w:t>, se modificó la última parte para que tuviera en cuenta el tiempo que lleva el hilo ejecutándose y que haga el llamado al método del paso anterior a los 5 segundos. Además, hay región crítica para incrementar el valor del contador tipo atómico, por cada dígito calculado.</w:t>
+      </w:r>
+    </w:p>
+    <w:p>
+      <w:pPr>
+        <w:pStyle w:val="Prrafodelista"/>
+        <w:numPr>
+          <w:ilvl w:val="0"/>
+          <w:numId w:val="3"/>
+        </w:numPr>
+        <w:jc w:val="both"/>
+        <w:rPr>
+          <w:rFonts w:ascii="Times New Roman" w:hAnsi="Times New Roman" w:cs="Times New Roman"/>
+          <w:sz w:val="24"/>
+          <w:szCs w:val="24"/>
+        </w:rPr>
+      </w:pPr>
+      <w:r>
+        <w:rPr>
+          <w:rFonts w:ascii="Times New Roman" w:hAnsi="Times New Roman" w:cs="Times New Roman"/>
+          <w:sz w:val="24"/>
+          <w:szCs w:val="24"/>
+        </w:rPr>
+        <w:t xml:space="preserve">Volviendo a la clase </w:t>
+      </w:r>
+      <w:r>
+        <w:rPr>
+          <w:rFonts w:ascii="Times New Roman" w:hAnsi="Times New Roman" w:cs="Times New Roman"/>
+          <w:i/>
+          <w:iCs/>
+          <w:sz w:val="24"/>
+          <w:szCs w:val="24"/>
+        </w:rPr>
+        <w:t>PiDigits</w:t>
+      </w:r>
+      <w:r>
+        <w:rPr>
+          <w:rFonts w:ascii="Times New Roman" w:hAnsi="Times New Roman" w:cs="Times New Roman"/>
+          <w:sz w:val="24"/>
+          <w:szCs w:val="24"/>
+        </w:rPr>
+        <w:t xml:space="preserve"> el método quizá más importante de este punto se llama </w:t>
+      </w:r>
+      <w:r>
+        <w:rPr>
+          <w:rFonts w:ascii="Times New Roman" w:hAnsi="Times New Roman" w:cs="Times New Roman"/>
+          <w:i/>
+          <w:iCs/>
+          <w:sz w:val="24"/>
+          <w:szCs w:val="24"/>
+        </w:rPr>
+        <w:t xml:space="preserve">waitThreads. </w:t>
+      </w:r>
+      <w:r>
+        <w:rPr>
+          <w:rFonts w:ascii="Times New Roman" w:hAnsi="Times New Roman" w:cs="Times New Roman"/>
+          <w:sz w:val="24"/>
+          <w:szCs w:val="24"/>
+        </w:rPr>
+        <w:t xml:space="preserve">El cual se llama desde el método </w:t>
+      </w:r>
+      <w:r>
+        <w:rPr>
+          <w:rFonts w:ascii="Times New Roman" w:hAnsi="Times New Roman" w:cs="Times New Roman"/>
+          <w:i/>
+          <w:iCs/>
+          <w:sz w:val="24"/>
+          <w:szCs w:val="24"/>
+        </w:rPr>
+        <w:t>getDigits</w:t>
+      </w:r>
+      <w:r>
+        <w:rPr>
+          <w:rFonts w:ascii="Times New Roman" w:hAnsi="Times New Roman" w:cs="Times New Roman"/>
+          <w:sz w:val="24"/>
+          <w:szCs w:val="24"/>
+        </w:rPr>
+        <w:t xml:space="preserve"> justo después de </w:t>
+      </w:r>
+      <w:r>
+        <w:rPr>
+          <w:rFonts w:ascii="Times New Roman" w:hAnsi="Times New Roman" w:cs="Times New Roman"/>
+          <w:sz w:val="24"/>
+          <w:szCs w:val="24"/>
+        </w:rPr>
+        <w:lastRenderedPageBreak/>
+        <w:t xml:space="preserve">la creación de los hilos. El método </w:t>
+      </w:r>
+      <w:r>
+        <w:rPr>
+          <w:rFonts w:ascii="Times New Roman" w:hAnsi="Times New Roman" w:cs="Times New Roman"/>
+          <w:i/>
+          <w:iCs/>
+          <w:sz w:val="24"/>
+          <w:szCs w:val="24"/>
+        </w:rPr>
+        <w:t>waitThreads</w:t>
+      </w:r>
+      <w:r>
+        <w:rPr>
+          <w:rFonts w:ascii="Times New Roman" w:hAnsi="Times New Roman" w:cs="Times New Roman"/>
+          <w:i/>
+          <w:iCs/>
+          <w:sz w:val="24"/>
+          <w:szCs w:val="24"/>
+        </w:rPr>
+        <w:t xml:space="preserve">, </w:t>
+      </w:r>
+      <w:r>
+        <w:rPr>
+          <w:rFonts w:ascii="Times New Roman" w:hAnsi="Times New Roman" w:cs="Times New Roman"/>
+          <w:sz w:val="24"/>
+          <w:szCs w:val="24"/>
+        </w:rPr>
+        <w:t xml:space="preserve">lo que realiza es el control de los tiempos de ejecución, es decir mide cuanto tiempo lleva él ejecutándose, para que a los 5 segundos el usuario pueda ver </w:t>
+      </w:r>
+      <w:r>
+        <w:rPr>
+          <w:rFonts w:ascii="Times New Roman" w:hAnsi="Times New Roman" w:cs="Times New Roman"/>
+          <w:sz w:val="24"/>
+          <w:szCs w:val="24"/>
+        </w:rPr>
+        <w:t>el número de dígitos que han procesado</w:t>
+      </w:r>
+      <w:r>
+        <w:rPr>
+          <w:rFonts w:ascii="Times New Roman" w:hAnsi="Times New Roman" w:cs="Times New Roman"/>
+          <w:sz w:val="24"/>
+          <w:szCs w:val="24"/>
+        </w:rPr>
+        <w:t xml:space="preserve"> y que reciba como una entrada de usuario el enter requerido y reactive nuevamente los hilos hijos que contiene. Para contar el tiempo se calcula la diferencia de tiempos entre el tiempo en milisegundos antes de iniciar el bucle y luego en cada iteración de este. Para imprimir el valor de los </w:t>
+      </w:r>
+      <w:r>
+        <w:rPr>
+          <w:rFonts w:ascii="Times New Roman" w:hAnsi="Times New Roman" w:cs="Times New Roman"/>
+          <w:sz w:val="24"/>
+          <w:szCs w:val="24"/>
+        </w:rPr>
+        <w:t>dígitos que han procesado</w:t>
+      </w:r>
+      <w:r>
+        <w:rPr>
+          <w:rFonts w:ascii="Times New Roman" w:hAnsi="Times New Roman" w:cs="Times New Roman"/>
+          <w:sz w:val="24"/>
+          <w:szCs w:val="24"/>
+        </w:rPr>
+        <w:t xml:space="preserve">s, se hace un </w:t>
+      </w:r>
+      <w:r>
+        <w:rPr>
+          <w:rFonts w:ascii="Times New Roman" w:hAnsi="Times New Roman" w:cs="Times New Roman"/>
+          <w:i/>
+          <w:iCs/>
+          <w:sz w:val="24"/>
+          <w:szCs w:val="24"/>
+        </w:rPr>
+        <w:t>get</w:t>
+      </w:r>
+      <w:r>
+        <w:rPr>
+          <w:rFonts w:ascii="Times New Roman" w:hAnsi="Times New Roman" w:cs="Times New Roman"/>
+          <w:sz w:val="24"/>
+          <w:szCs w:val="24"/>
+        </w:rPr>
+        <w:t xml:space="preserve"> al AtomicInteger y se imprime su valor, esto funciona ya que es un dato atómico y controla la concurrencia entre hilos. Para reactivar los hilos, se crea una región crítica en el que se hace un </w:t>
+      </w:r>
+      <w:r>
+        <w:rPr>
+          <w:rFonts w:ascii="Times New Roman" w:hAnsi="Times New Roman" w:cs="Times New Roman"/>
+          <w:i/>
+          <w:iCs/>
+          <w:sz w:val="24"/>
+          <w:szCs w:val="24"/>
+        </w:rPr>
+        <w:t>notifyAll</w:t>
+      </w:r>
+      <w:r>
+        <w:rPr>
+          <w:rFonts w:ascii="Times New Roman" w:hAnsi="Times New Roman" w:cs="Times New Roman"/>
+          <w:i/>
+          <w:iCs/>
+          <w:sz w:val="24"/>
+          <w:szCs w:val="24"/>
+        </w:rPr>
+        <w:t xml:space="preserve"> </w:t>
+      </w:r>
+      <w:r>
+        <w:rPr>
+          <w:rFonts w:ascii="Times New Roman" w:hAnsi="Times New Roman" w:cs="Times New Roman"/>
+          <w:sz w:val="24"/>
+          <w:szCs w:val="24"/>
+        </w:rPr>
+        <w:t xml:space="preserve">por medio del objeto lock (el cual lo tienen todos los hilos hijos) y por último, para salir del buble y validar la respuesta de los n dígitos de </w:t>
+      </w:r>
+      <m:oMath>
+        <m:r>
+          <w:rPr>
+            <w:rFonts w:ascii="Cambria Math" w:hAnsi="Cambria Math" w:cs="Times New Roman"/>
+            <w:sz w:val="24"/>
+            <w:szCs w:val="24"/>
+          </w:rPr>
+          <m:t xml:space="preserve">π </m:t>
+        </m:r>
+      </m:oMath>
+      <w:r>
+        <w:rPr>
+          <w:rFonts w:ascii="Times New Roman" w:eastAsiaTheme="minorEastAsia" w:hAnsi="Times New Roman" w:cs="Times New Roman"/>
+          <w:sz w:val="24"/>
+          <w:szCs w:val="24"/>
+        </w:rPr>
+        <w:t>se hace una validación en cada iteración del bucle en donde se revisa si los hilos siguen vivos</w:t>
+      </w:r>
+      <w:r>
+        <w:rPr>
+          <w:rFonts w:ascii="Times New Roman" w:eastAsiaTheme="minorEastAsia" w:hAnsi="Times New Roman" w:cs="Times New Roman"/>
+          <w:sz w:val="24"/>
+          <w:szCs w:val="24"/>
+        </w:rPr>
+        <w:t xml:space="preserve">, si sí sale de bucle, termina el método e imprime el resultado al llamar a </w:t>
+      </w:r>
+      <w:r>
+        <w:rPr>
+          <w:rFonts w:ascii="Times New Roman" w:eastAsiaTheme="minorEastAsia" w:hAnsi="Times New Roman" w:cs="Times New Roman"/>
+          <w:i/>
+          <w:iCs/>
+          <w:sz w:val="24"/>
+          <w:szCs w:val="24"/>
+        </w:rPr>
+        <w:t>getAnswer</w:t>
+      </w:r>
+      <w:r>
+        <w:rPr>
+          <w:rFonts w:ascii="Times New Roman" w:eastAsiaTheme="minorEastAsia" w:hAnsi="Times New Roman" w:cs="Times New Roman"/>
+          <w:sz w:val="24"/>
+          <w:szCs w:val="24"/>
+        </w:rPr>
+        <w:t>, si no, sigue el bucle infinito.</w:t>
       </w:r>
     </w:p>
     <w:sectPr>
@@ -2204,6 +2758,16 @@
       <w:contextualSpacing/>
     </w:pPr>
   </w:style>
+  <w:style w:type="character" w:styleId="Textodelmarcadordeposicin">
+    <w:name w:val="Placeholder Text"/>
+    <w:basedOn w:val="Fuentedeprrafopredeter"/>
+    <w:uiPriority w:val="99"/>
+    <w:semiHidden/>
+    <w:rsid w:val="00353699"/>
+    <w:rPr>
+      <w:color w:val="808080"/>
+    </w:rPr>
+  </w:style>
 </w:styles>
 </file>
 

</xml_diff>